<commit_message>
updated handout and latest CO2 data
</commit_message>
<xml_diff>
--- a/Techinques_Timeseries_Lab.docx
+++ b/Techinques_Timeseries_Lab.docx
@@ -1,6 +1,6 @@
 
 <file path=word/document.xml><?xml version="1.0" encoding="utf-8"?>
-<w:document xmlns:wpc="http://schemas.microsoft.com/office/word/2010/wordprocessingCanvas" xmlns:cx="http://schemas.microsoft.com/office/drawing/2014/chartex" xmlns:cx1="http://schemas.microsoft.com/office/drawing/2015/9/8/chartex" xmlns:cx2="http://schemas.microsoft.com/office/drawing/2015/10/21/chartex" xmlns:cx3="http://schemas.microsoft.com/office/drawing/2016/5/9/chartex" xmlns:cx4="http://schemas.microsoft.com/office/drawing/2016/5/10/chartex" xmlns:cx5="http://schemas.microsoft.com/office/drawing/2016/5/11/chartex" xmlns:cx6="http://schemas.microsoft.com/office/drawing/2016/5/12/chartex" xmlns:cx7="http://schemas.microsoft.com/office/drawing/2016/5/13/chartex" xmlns:cx8="http://schemas.microsoft.com/office/drawing/2016/5/14/chartex" xmlns:mc="http://schemas.openxmlformats.org/markup-compatibility/2006" xmlns:aink="http://schemas.microsoft.com/office/drawing/2016/ink" xmlns:am3d="http://schemas.microsoft.com/office/drawing/2017/model3d" xmlns:o="urn:schemas-microsoft-com:office:office" xmlns:r="http://schemas.openxmlformats.org/officeDocument/2006/relationships" xmlns:m="http://schemas.openxmlformats.org/officeDocument/2006/math" xmlns:v="urn:schemas-microsoft-com:vml" xmlns:wp14="http://schemas.microsoft.com/office/word/2010/wordprocessingDrawing" xmlns:wp="http://schemas.openxmlformats.org/drawingml/2006/wordprocessingDrawing" xmlns:w10="urn:schemas-microsoft-com:office:word" xmlns:w="http://schemas.openxmlformats.org/wordprocessingml/2006/main" xmlns:w14="http://schemas.microsoft.com/office/word/2010/wordml" xmlns:w15="http://schemas.microsoft.com/office/word/2012/wordml" xmlns:w16cex="http://schemas.microsoft.com/office/word/2018/wordml/cex" xmlns:w16cid="http://schemas.microsoft.com/office/word/2016/wordml/cid" xmlns:w16="http://schemas.microsoft.com/office/word/2018/wordml" xmlns:w16se="http://schemas.microsoft.com/office/word/2015/wordml/symex" xmlns:wpg="http://schemas.microsoft.com/office/word/2010/wordprocessingGroup" xmlns:wpi="http://schemas.microsoft.com/office/word/2010/wordprocessingInk" xmlns:wne="http://schemas.microsoft.com/office/word/2006/wordml" xmlns:wps="http://schemas.microsoft.com/office/word/2010/wordprocessingShape" mc:Ignorable="w14 w15 w16se w16cid w16 w16cex wp14">
+<w:document xmlns:wpc="http://schemas.microsoft.com/office/word/2010/wordprocessingCanvas" xmlns:cx="http://schemas.microsoft.com/office/drawing/2014/chartex" xmlns:cx1="http://schemas.microsoft.com/office/drawing/2015/9/8/chartex" xmlns:cx2="http://schemas.microsoft.com/office/drawing/2015/10/21/chartex" xmlns:cx3="http://schemas.microsoft.com/office/drawing/2016/5/9/chartex" xmlns:cx4="http://schemas.microsoft.com/office/drawing/2016/5/10/chartex" xmlns:cx5="http://schemas.microsoft.com/office/drawing/2016/5/11/chartex" xmlns:cx6="http://schemas.microsoft.com/office/drawing/2016/5/12/chartex" xmlns:cx7="http://schemas.microsoft.com/office/drawing/2016/5/13/chartex" xmlns:cx8="http://schemas.microsoft.com/office/drawing/2016/5/14/chartex" xmlns:mc="http://schemas.openxmlformats.org/markup-compatibility/2006" xmlns:aink="http://schemas.microsoft.com/office/drawing/2016/ink" xmlns:am3d="http://schemas.microsoft.com/office/drawing/2017/model3d" xmlns:o="urn:schemas-microsoft-com:office:office" xmlns:r="http://schemas.openxmlformats.org/officeDocument/2006/relationships" xmlns:m="http://schemas.openxmlformats.org/officeDocument/2006/math" xmlns:v="urn:schemas-microsoft-com:vml" xmlns:wp14="http://schemas.microsoft.com/office/word/2010/wordprocessingDrawing" xmlns:wp="http://schemas.openxmlformats.org/drawingml/2006/wordprocessingDrawing" xmlns:w10="urn:schemas-microsoft-com:office:word" xmlns:w="http://schemas.openxmlformats.org/wordprocessingml/2006/main" xmlns:w14="http://schemas.microsoft.com/office/word/2010/wordml" xmlns:w15="http://schemas.microsoft.com/office/word/2012/wordml" xmlns:w16cid="http://schemas.microsoft.com/office/word/2016/wordml/cid" xmlns:w16se="http://schemas.microsoft.com/office/word/2015/wordml/symex" xmlns:wpg="http://schemas.microsoft.com/office/word/2010/wordprocessingGroup" xmlns:wpi="http://schemas.microsoft.com/office/word/2010/wordprocessingInk" xmlns:wne="http://schemas.microsoft.com/office/word/2006/wordml" xmlns:wps="http://schemas.microsoft.com/office/word/2010/wordprocessingShape" mc:Ignorable="w14 w15 w16se w16cid wp14">
   <w:body>
     <w:p>
       <w:pPr>
@@ -56,7 +56,12 @@
         <w:t>d</w:t>
       </w:r>
       <w:r>
-        <w:t xml:space="preserve"> through time. You will do this by working through an interactive notebook exercise that combines the instructions for this class with snippets of computer code that you will executed in order as you work through the exercises.</w:t>
+        <w:t xml:space="preserve"> through time. You will do this by working through an interactive notebook exercise that combines the instructions for this class with snippets of computer code that you will executed in order as you wo</w:t>
+      </w:r>
+      <w:bookmarkStart w:id="0" w:name="_GoBack"/>
+      <w:bookmarkEnd w:id="0"/>
+      <w:r>
+        <w:t>rk through the exercises.</w:t>
       </w:r>
       <w:r>
         <w:t xml:space="preserve"> </w:t>
@@ -73,7 +78,15 @@
         <w:t>not</w:t>
       </w:r>
       <w:r>
-        <w:t xml:space="preserve"> designed to teach you how to be a computer programmer! That would take a little longer than a two hour class. Rather you will </w:t>
+        <w:t xml:space="preserve"> designed to teach you how to be a computer programmer! That would take a little longer than a </w:t>
+      </w:r>
+      <w:proofErr w:type="gramStart"/>
+      <w:r>
+        <w:t>two hour</w:t>
+      </w:r>
+      <w:proofErr w:type="gramEnd"/>
+      <w:r>
+        <w:t xml:space="preserve"> class. Rather you will </w:t>
       </w:r>
       <w:r>
         <w:rPr>
@@ -289,7 +302,13 @@
       </w:r>
       <w:proofErr w:type="spellEnd"/>
       <w:r>
-        <w:t xml:space="preserve">) and can be accessed an run using </w:t>
+        <w:t>) and can be accessed an</w:t>
+      </w:r>
+      <w:r>
+        <w:t>d</w:t>
+      </w:r>
+      <w:r>
+        <w:t xml:space="preserve"> run using </w:t>
       </w:r>
       <w:r>
         <w:t xml:space="preserve">an online computing environment called </w:t>
@@ -347,7 +366,15 @@
         <w:t xml:space="preserve">on your personal space </w:t>
       </w:r>
       <w:r>
-        <w:t>where you usually store your coursework and put it in a new folder that will contain all of your work</w:t>
+        <w:t xml:space="preserve">where you usually store your coursework and put it in a new folder that will contain </w:t>
+      </w:r>
+      <w:proofErr w:type="gramStart"/>
+      <w:r>
+        <w:t>all of</w:t>
+      </w:r>
+      <w:proofErr w:type="gramEnd"/>
+      <w:r>
+        <w:t xml:space="preserve"> your work</w:t>
       </w:r>
       <w:r>
         <w:t xml:space="preserve"> for this lab</w:t>
@@ -582,7 +609,7 @@
           <w:color w:val="7030A0"/>
         </w:rPr>
       </w:pPr>
-      <w:bookmarkStart w:id="0" w:name="_Ref495139400"/>
+      <w:bookmarkStart w:id="1" w:name="_Ref495139400"/>
       <w:r>
         <w:rPr>
           <w:color w:val="7030A0"/>
@@ -620,7 +647,7 @@
         </w:rPr>
         <w:fldChar w:fldCharType="end"/>
       </w:r>
-      <w:bookmarkEnd w:id="0"/>
+      <w:bookmarkEnd w:id="1"/>
       <w:r>
         <w:rPr>
           <w:color w:val="7030A0"/>
@@ -799,12 +826,21 @@
       <w:r>
         <w:t xml:space="preserve">An asterisk in square brackets </w:t>
       </w:r>
+      <w:proofErr w:type="gramStart"/>
       <w:r>
         <w:rPr>
           <w:rFonts w:ascii="Consolas" w:hAnsi="Consolas"/>
           <w:highlight w:val="lightGray"/>
         </w:rPr>
-        <w:t>In [*]:</w:t>
+        <w:t>In</w:t>
+      </w:r>
+      <w:proofErr w:type="gramEnd"/>
+      <w:r>
+        <w:rPr>
+          <w:rFonts w:ascii="Consolas" w:hAnsi="Consolas"/>
+          <w:highlight w:val="lightGray"/>
+        </w:rPr>
+        <w:t xml:space="preserve"> [*]:</w:t>
       </w:r>
       <w:r>
         <w:rPr>
@@ -892,7 +928,7 @@
 </file>
 
 <file path=word/endnotes.xml><?xml version="1.0" encoding="utf-8"?>
-<w:endnotes xmlns:wpc="http://schemas.microsoft.com/office/word/2010/wordprocessingCanvas" xmlns:cx="http://schemas.microsoft.com/office/drawing/2014/chartex" xmlns:cx1="http://schemas.microsoft.com/office/drawing/2015/9/8/chartex" xmlns:cx2="http://schemas.microsoft.com/office/drawing/2015/10/21/chartex" xmlns:cx3="http://schemas.microsoft.com/office/drawing/2016/5/9/chartex" xmlns:cx4="http://schemas.microsoft.com/office/drawing/2016/5/10/chartex" xmlns:cx5="http://schemas.microsoft.com/office/drawing/2016/5/11/chartex" xmlns:cx6="http://schemas.microsoft.com/office/drawing/2016/5/12/chartex" xmlns:cx7="http://schemas.microsoft.com/office/drawing/2016/5/13/chartex" xmlns:cx8="http://schemas.microsoft.com/office/drawing/2016/5/14/chartex" xmlns:mc="http://schemas.openxmlformats.org/markup-compatibility/2006" xmlns:aink="http://schemas.microsoft.com/office/drawing/2016/ink" xmlns:am3d="http://schemas.microsoft.com/office/drawing/2017/model3d" xmlns:o="urn:schemas-microsoft-com:office:office" xmlns:r="http://schemas.openxmlformats.org/officeDocument/2006/relationships" xmlns:m="http://schemas.openxmlformats.org/officeDocument/2006/math" xmlns:v="urn:schemas-microsoft-com:vml" xmlns:wp14="http://schemas.microsoft.com/office/word/2010/wordprocessingDrawing" xmlns:wp="http://schemas.openxmlformats.org/drawingml/2006/wordprocessingDrawing" xmlns:w10="urn:schemas-microsoft-com:office:word" xmlns:w="http://schemas.openxmlformats.org/wordprocessingml/2006/main" xmlns:w14="http://schemas.microsoft.com/office/word/2010/wordml" xmlns:w15="http://schemas.microsoft.com/office/word/2012/wordml" xmlns:w16cex="http://schemas.microsoft.com/office/word/2018/wordml/cex" xmlns:w16cid="http://schemas.microsoft.com/office/word/2016/wordml/cid" xmlns:w16="http://schemas.microsoft.com/office/word/2018/wordml" xmlns:w16se="http://schemas.microsoft.com/office/word/2015/wordml/symex" xmlns:wpg="http://schemas.microsoft.com/office/word/2010/wordprocessingGroup" xmlns:wpi="http://schemas.microsoft.com/office/word/2010/wordprocessingInk" xmlns:wne="http://schemas.microsoft.com/office/word/2006/wordml" xmlns:wps="http://schemas.microsoft.com/office/word/2010/wordprocessingShape" mc:Ignorable="w14 w15 w16se w16cid w16 w16cex wp14">
+<w:endnotes xmlns:wpc="http://schemas.microsoft.com/office/word/2010/wordprocessingCanvas" xmlns:cx="http://schemas.microsoft.com/office/drawing/2014/chartex" xmlns:cx1="http://schemas.microsoft.com/office/drawing/2015/9/8/chartex" xmlns:cx2="http://schemas.microsoft.com/office/drawing/2015/10/21/chartex" xmlns:cx3="http://schemas.microsoft.com/office/drawing/2016/5/9/chartex" xmlns:cx4="http://schemas.microsoft.com/office/drawing/2016/5/10/chartex" xmlns:cx5="http://schemas.microsoft.com/office/drawing/2016/5/11/chartex" xmlns:cx6="http://schemas.microsoft.com/office/drawing/2016/5/12/chartex" xmlns:cx7="http://schemas.microsoft.com/office/drawing/2016/5/13/chartex" xmlns:cx8="http://schemas.microsoft.com/office/drawing/2016/5/14/chartex" xmlns:mc="http://schemas.openxmlformats.org/markup-compatibility/2006" xmlns:aink="http://schemas.microsoft.com/office/drawing/2016/ink" xmlns:am3d="http://schemas.microsoft.com/office/drawing/2017/model3d" xmlns:o="urn:schemas-microsoft-com:office:office" xmlns:r="http://schemas.openxmlformats.org/officeDocument/2006/relationships" xmlns:m="http://schemas.openxmlformats.org/officeDocument/2006/math" xmlns:v="urn:schemas-microsoft-com:vml" xmlns:wp14="http://schemas.microsoft.com/office/word/2010/wordprocessingDrawing" xmlns:wp="http://schemas.openxmlformats.org/drawingml/2006/wordprocessingDrawing" xmlns:w10="urn:schemas-microsoft-com:office:word" xmlns:w="http://schemas.openxmlformats.org/wordprocessingml/2006/main" xmlns:w14="http://schemas.microsoft.com/office/word/2010/wordml" xmlns:w15="http://schemas.microsoft.com/office/word/2012/wordml" xmlns:w16cid="http://schemas.microsoft.com/office/word/2016/wordml/cid" xmlns:w16se="http://schemas.microsoft.com/office/word/2015/wordml/symex" xmlns:wpg="http://schemas.microsoft.com/office/word/2010/wordprocessingGroup" xmlns:wpi="http://schemas.microsoft.com/office/word/2010/wordprocessingInk" xmlns:wne="http://schemas.microsoft.com/office/word/2006/wordml" xmlns:wps="http://schemas.microsoft.com/office/word/2010/wordprocessingShape" mc:Ignorable="w14 w15 w16se w16cid wp14">
   <w:endnote w:type="separator" w:id="-1">
     <w:p>
       <w:r>
@@ -918,7 +954,7 @@
 </file>
 
 <file path=word/footer1.xml><?xml version="1.0" encoding="utf-8"?>
-<w:ftr xmlns:wpc="http://schemas.microsoft.com/office/word/2010/wordprocessingCanvas" xmlns:cx="http://schemas.microsoft.com/office/drawing/2014/chartex" xmlns:cx1="http://schemas.microsoft.com/office/drawing/2015/9/8/chartex" xmlns:cx2="http://schemas.microsoft.com/office/drawing/2015/10/21/chartex" xmlns:cx3="http://schemas.microsoft.com/office/drawing/2016/5/9/chartex" xmlns:cx4="http://schemas.microsoft.com/office/drawing/2016/5/10/chartex" xmlns:cx5="http://schemas.microsoft.com/office/drawing/2016/5/11/chartex" xmlns:cx6="http://schemas.microsoft.com/office/drawing/2016/5/12/chartex" xmlns:cx7="http://schemas.microsoft.com/office/drawing/2016/5/13/chartex" xmlns:cx8="http://schemas.microsoft.com/office/drawing/2016/5/14/chartex" xmlns:mc="http://schemas.openxmlformats.org/markup-compatibility/2006" xmlns:aink="http://schemas.microsoft.com/office/drawing/2016/ink" xmlns:am3d="http://schemas.microsoft.com/office/drawing/2017/model3d" xmlns:o="urn:schemas-microsoft-com:office:office" xmlns:r="http://schemas.openxmlformats.org/officeDocument/2006/relationships" xmlns:m="http://schemas.openxmlformats.org/officeDocument/2006/math" xmlns:v="urn:schemas-microsoft-com:vml" xmlns:wp14="http://schemas.microsoft.com/office/word/2010/wordprocessingDrawing" xmlns:wp="http://schemas.openxmlformats.org/drawingml/2006/wordprocessingDrawing" xmlns:w10="urn:schemas-microsoft-com:office:word" xmlns:w="http://schemas.openxmlformats.org/wordprocessingml/2006/main" xmlns:w14="http://schemas.microsoft.com/office/word/2010/wordml" xmlns:w15="http://schemas.microsoft.com/office/word/2012/wordml" xmlns:w16cex="http://schemas.microsoft.com/office/word/2018/wordml/cex" xmlns:w16cid="http://schemas.microsoft.com/office/word/2016/wordml/cid" xmlns:w16="http://schemas.microsoft.com/office/word/2018/wordml" xmlns:w16se="http://schemas.microsoft.com/office/word/2015/wordml/symex" xmlns:wpg="http://schemas.microsoft.com/office/word/2010/wordprocessingGroup" xmlns:wpi="http://schemas.microsoft.com/office/word/2010/wordprocessingInk" xmlns:wne="http://schemas.microsoft.com/office/word/2006/wordml" xmlns:wps="http://schemas.microsoft.com/office/word/2010/wordprocessingShape" mc:Ignorable="w14 w15 w16se w16cid w16 w16cex wp14">
+<w:ftr xmlns:wpc="http://schemas.microsoft.com/office/word/2010/wordprocessingCanvas" xmlns:cx="http://schemas.microsoft.com/office/drawing/2014/chartex" xmlns:cx1="http://schemas.microsoft.com/office/drawing/2015/9/8/chartex" xmlns:cx2="http://schemas.microsoft.com/office/drawing/2015/10/21/chartex" xmlns:cx3="http://schemas.microsoft.com/office/drawing/2016/5/9/chartex" xmlns:cx4="http://schemas.microsoft.com/office/drawing/2016/5/10/chartex" xmlns:cx5="http://schemas.microsoft.com/office/drawing/2016/5/11/chartex" xmlns:cx6="http://schemas.microsoft.com/office/drawing/2016/5/12/chartex" xmlns:cx7="http://schemas.microsoft.com/office/drawing/2016/5/13/chartex" xmlns:cx8="http://schemas.microsoft.com/office/drawing/2016/5/14/chartex" xmlns:mc="http://schemas.openxmlformats.org/markup-compatibility/2006" xmlns:aink="http://schemas.microsoft.com/office/drawing/2016/ink" xmlns:am3d="http://schemas.microsoft.com/office/drawing/2017/model3d" xmlns:o="urn:schemas-microsoft-com:office:office" xmlns:r="http://schemas.openxmlformats.org/officeDocument/2006/relationships" xmlns:m="http://schemas.openxmlformats.org/officeDocument/2006/math" xmlns:v="urn:schemas-microsoft-com:vml" xmlns:wp14="http://schemas.microsoft.com/office/word/2010/wordprocessingDrawing" xmlns:wp="http://schemas.openxmlformats.org/drawingml/2006/wordprocessingDrawing" xmlns:w10="urn:schemas-microsoft-com:office:word" xmlns:w="http://schemas.openxmlformats.org/wordprocessingml/2006/main" xmlns:w14="http://schemas.microsoft.com/office/word/2010/wordml" xmlns:w15="http://schemas.microsoft.com/office/word/2012/wordml" xmlns:w16cid="http://schemas.microsoft.com/office/word/2016/wordml/cid" xmlns:w16se="http://schemas.microsoft.com/office/word/2015/wordml/symex" xmlns:wpg="http://schemas.microsoft.com/office/word/2010/wordprocessingGroup" xmlns:wpi="http://schemas.microsoft.com/office/word/2010/wordprocessingInk" xmlns:wne="http://schemas.microsoft.com/office/word/2006/wordml" xmlns:wps="http://schemas.microsoft.com/office/word/2010/wordprocessingShape" mc:Ignorable="w14 w15 w16se w16cid wp14">
   <w:tbl>
     <w:tblPr>
       <w:tblW w:w="5000" w:type="pct"/>
@@ -1057,7 +1093,7 @@
 </file>
 
 <file path=word/footnotes.xml><?xml version="1.0" encoding="utf-8"?>
-<w:footnotes xmlns:wpc="http://schemas.microsoft.com/office/word/2010/wordprocessingCanvas" xmlns:cx="http://schemas.microsoft.com/office/drawing/2014/chartex" xmlns:cx1="http://schemas.microsoft.com/office/drawing/2015/9/8/chartex" xmlns:cx2="http://schemas.microsoft.com/office/drawing/2015/10/21/chartex" xmlns:cx3="http://schemas.microsoft.com/office/drawing/2016/5/9/chartex" xmlns:cx4="http://schemas.microsoft.com/office/drawing/2016/5/10/chartex" xmlns:cx5="http://schemas.microsoft.com/office/drawing/2016/5/11/chartex" xmlns:cx6="http://schemas.microsoft.com/office/drawing/2016/5/12/chartex" xmlns:cx7="http://schemas.microsoft.com/office/drawing/2016/5/13/chartex" xmlns:cx8="http://schemas.microsoft.com/office/drawing/2016/5/14/chartex" xmlns:mc="http://schemas.openxmlformats.org/markup-compatibility/2006" xmlns:aink="http://schemas.microsoft.com/office/drawing/2016/ink" xmlns:am3d="http://schemas.microsoft.com/office/drawing/2017/model3d" xmlns:o="urn:schemas-microsoft-com:office:office" xmlns:r="http://schemas.openxmlformats.org/officeDocument/2006/relationships" xmlns:m="http://schemas.openxmlformats.org/officeDocument/2006/math" xmlns:v="urn:schemas-microsoft-com:vml" xmlns:wp14="http://schemas.microsoft.com/office/word/2010/wordprocessingDrawing" xmlns:wp="http://schemas.openxmlformats.org/drawingml/2006/wordprocessingDrawing" xmlns:w10="urn:schemas-microsoft-com:office:word" xmlns:w="http://schemas.openxmlformats.org/wordprocessingml/2006/main" xmlns:w14="http://schemas.microsoft.com/office/word/2010/wordml" xmlns:w15="http://schemas.microsoft.com/office/word/2012/wordml" xmlns:w16cex="http://schemas.microsoft.com/office/word/2018/wordml/cex" xmlns:w16cid="http://schemas.microsoft.com/office/word/2016/wordml/cid" xmlns:w16="http://schemas.microsoft.com/office/word/2018/wordml" xmlns:w16se="http://schemas.microsoft.com/office/word/2015/wordml/symex" xmlns:wpg="http://schemas.microsoft.com/office/word/2010/wordprocessingGroup" xmlns:wpi="http://schemas.microsoft.com/office/word/2010/wordprocessingInk" xmlns:wne="http://schemas.microsoft.com/office/word/2006/wordml" xmlns:wps="http://schemas.microsoft.com/office/word/2010/wordprocessingShape" mc:Ignorable="w14 w15 w16se w16cid w16 w16cex wp14">
+<w:footnotes xmlns:wpc="http://schemas.microsoft.com/office/word/2010/wordprocessingCanvas" xmlns:cx="http://schemas.microsoft.com/office/drawing/2014/chartex" xmlns:cx1="http://schemas.microsoft.com/office/drawing/2015/9/8/chartex" xmlns:cx2="http://schemas.microsoft.com/office/drawing/2015/10/21/chartex" xmlns:cx3="http://schemas.microsoft.com/office/drawing/2016/5/9/chartex" xmlns:cx4="http://schemas.microsoft.com/office/drawing/2016/5/10/chartex" xmlns:cx5="http://schemas.microsoft.com/office/drawing/2016/5/11/chartex" xmlns:cx6="http://schemas.microsoft.com/office/drawing/2016/5/12/chartex" xmlns:cx7="http://schemas.microsoft.com/office/drawing/2016/5/13/chartex" xmlns:cx8="http://schemas.microsoft.com/office/drawing/2016/5/14/chartex" xmlns:mc="http://schemas.openxmlformats.org/markup-compatibility/2006" xmlns:aink="http://schemas.microsoft.com/office/drawing/2016/ink" xmlns:am3d="http://schemas.microsoft.com/office/drawing/2017/model3d" xmlns:o="urn:schemas-microsoft-com:office:office" xmlns:r="http://schemas.openxmlformats.org/officeDocument/2006/relationships" xmlns:m="http://schemas.openxmlformats.org/officeDocument/2006/math" xmlns:v="urn:schemas-microsoft-com:vml" xmlns:wp14="http://schemas.microsoft.com/office/word/2010/wordprocessingDrawing" xmlns:wp="http://schemas.openxmlformats.org/drawingml/2006/wordprocessingDrawing" xmlns:w10="urn:schemas-microsoft-com:office:word" xmlns:w="http://schemas.openxmlformats.org/wordprocessingml/2006/main" xmlns:w14="http://schemas.microsoft.com/office/word/2010/wordml" xmlns:w15="http://schemas.microsoft.com/office/word/2012/wordml" xmlns:w16cid="http://schemas.microsoft.com/office/word/2016/wordml/cid" xmlns:w16se="http://schemas.microsoft.com/office/word/2015/wordml/symex" xmlns:wpg="http://schemas.microsoft.com/office/word/2010/wordprocessingGroup" xmlns:wpi="http://schemas.microsoft.com/office/word/2010/wordprocessingInk" xmlns:wne="http://schemas.microsoft.com/office/word/2006/wordml" xmlns:wps="http://schemas.microsoft.com/office/word/2010/wordprocessingShape" mc:Ignorable="w14 w15 w16se w16cid wp14">
   <w:footnote w:type="separator" w:id="-1">
     <w:p>
       <w:r>
@@ -1083,7 +1119,7 @@
 </file>
 
 <file path=word/header1.xml><?xml version="1.0" encoding="utf-8"?>
-<w:hdr xmlns:wpc="http://schemas.microsoft.com/office/word/2010/wordprocessingCanvas" xmlns:cx="http://schemas.microsoft.com/office/drawing/2014/chartex" xmlns:cx1="http://schemas.microsoft.com/office/drawing/2015/9/8/chartex" xmlns:cx2="http://schemas.microsoft.com/office/drawing/2015/10/21/chartex" xmlns:cx3="http://schemas.microsoft.com/office/drawing/2016/5/9/chartex" xmlns:cx4="http://schemas.microsoft.com/office/drawing/2016/5/10/chartex" xmlns:cx5="http://schemas.microsoft.com/office/drawing/2016/5/11/chartex" xmlns:cx6="http://schemas.microsoft.com/office/drawing/2016/5/12/chartex" xmlns:cx7="http://schemas.microsoft.com/office/drawing/2016/5/13/chartex" xmlns:cx8="http://schemas.microsoft.com/office/drawing/2016/5/14/chartex" xmlns:mc="http://schemas.openxmlformats.org/markup-compatibility/2006" xmlns:aink="http://schemas.microsoft.com/office/drawing/2016/ink" xmlns:am3d="http://schemas.microsoft.com/office/drawing/2017/model3d" xmlns:o="urn:schemas-microsoft-com:office:office" xmlns:r="http://schemas.openxmlformats.org/officeDocument/2006/relationships" xmlns:m="http://schemas.openxmlformats.org/officeDocument/2006/math" xmlns:v="urn:schemas-microsoft-com:vml" xmlns:wp14="http://schemas.microsoft.com/office/word/2010/wordprocessingDrawing" xmlns:wp="http://schemas.openxmlformats.org/drawingml/2006/wordprocessingDrawing" xmlns:w10="urn:schemas-microsoft-com:office:word" xmlns:w="http://schemas.openxmlformats.org/wordprocessingml/2006/main" xmlns:w14="http://schemas.microsoft.com/office/word/2010/wordml" xmlns:w15="http://schemas.microsoft.com/office/word/2012/wordml" xmlns:w16cex="http://schemas.microsoft.com/office/word/2018/wordml/cex" xmlns:w16cid="http://schemas.microsoft.com/office/word/2016/wordml/cid" xmlns:w16="http://schemas.microsoft.com/office/word/2018/wordml" xmlns:w16se="http://schemas.microsoft.com/office/word/2015/wordml/symex" xmlns:wpg="http://schemas.microsoft.com/office/word/2010/wordprocessingGroup" xmlns:wpi="http://schemas.microsoft.com/office/word/2010/wordprocessingInk" xmlns:wne="http://schemas.microsoft.com/office/word/2006/wordml" xmlns:wps="http://schemas.microsoft.com/office/word/2010/wordprocessingShape" mc:Ignorable="w14 w15 w16se w16cid w16 w16cex wp14">
+<w:hdr xmlns:wpc="http://schemas.microsoft.com/office/word/2010/wordprocessingCanvas" xmlns:cx="http://schemas.microsoft.com/office/drawing/2014/chartex" xmlns:cx1="http://schemas.microsoft.com/office/drawing/2015/9/8/chartex" xmlns:cx2="http://schemas.microsoft.com/office/drawing/2015/10/21/chartex" xmlns:cx3="http://schemas.microsoft.com/office/drawing/2016/5/9/chartex" xmlns:cx4="http://schemas.microsoft.com/office/drawing/2016/5/10/chartex" xmlns:cx5="http://schemas.microsoft.com/office/drawing/2016/5/11/chartex" xmlns:cx6="http://schemas.microsoft.com/office/drawing/2016/5/12/chartex" xmlns:cx7="http://schemas.microsoft.com/office/drawing/2016/5/13/chartex" xmlns:cx8="http://schemas.microsoft.com/office/drawing/2016/5/14/chartex" xmlns:mc="http://schemas.openxmlformats.org/markup-compatibility/2006" xmlns:aink="http://schemas.microsoft.com/office/drawing/2016/ink" xmlns:am3d="http://schemas.microsoft.com/office/drawing/2017/model3d" xmlns:o="urn:schemas-microsoft-com:office:office" xmlns:r="http://schemas.openxmlformats.org/officeDocument/2006/relationships" xmlns:m="http://schemas.openxmlformats.org/officeDocument/2006/math" xmlns:v="urn:schemas-microsoft-com:vml" xmlns:wp14="http://schemas.microsoft.com/office/word/2010/wordprocessingDrawing" xmlns:wp="http://schemas.openxmlformats.org/drawingml/2006/wordprocessingDrawing" xmlns:w10="urn:schemas-microsoft-com:office:word" xmlns:w="http://schemas.openxmlformats.org/wordprocessingml/2006/main" xmlns:w14="http://schemas.microsoft.com/office/word/2010/wordml" xmlns:w15="http://schemas.microsoft.com/office/word/2012/wordml" xmlns:w16cid="http://schemas.microsoft.com/office/word/2016/wordml/cid" xmlns:w16se="http://schemas.microsoft.com/office/word/2015/wordml/symex" xmlns:wpg="http://schemas.microsoft.com/office/word/2010/wordprocessingGroup" xmlns:wpi="http://schemas.microsoft.com/office/word/2010/wordprocessingInk" xmlns:wne="http://schemas.microsoft.com/office/word/2006/wordml" xmlns:wps="http://schemas.microsoft.com/office/word/2010/wordprocessingShape" mc:Ignorable="w14 w15 w16se w16cid wp14">
   <w:tbl>
     <w:tblPr>
       <w:tblW w:w="5000" w:type="pct"/>
@@ -1147,7 +1183,7 @@
           <w:alias w:val="Year"/>
           <w:id w:val="-1749498725"/>
           <w:dataBinding w:prefixMappings="xmlns:ns0='http://schemas.microsoft.com/office/2006/coverPageProps'" w:xpath="/ns0:CoverPageProperties[1]/ns0:PublishDate[1]" w:storeItemID="{55AF091B-3C7A-41E3-B477-F2FDAA23CFDA}"/>
-          <w:date w:fullDate="2020-01-01T00:00:00Z">
+          <w:date w:fullDate="2021-01-01T00:00:00Z">
             <w:dateFormat w:val="yyyy"/>
             <w:lid w:val="en-US"/>
             <w:storeMappedDataAs w:val="dateTime"/>
@@ -1180,7 +1216,13 @@
                 <w:rPr>
                   <w:lang w:val="en-US"/>
                 </w:rPr>
-                <w:t>20</w:t>
+                <w:t>2</w:t>
+              </w:r>
+              <w:r>
+                <w:rPr>
+                  <w:lang w:val="en-US"/>
+                </w:rPr>
+                <w:t>1</w:t>
               </w:r>
             </w:p>
           </w:tc>
@@ -1197,7 +1239,7 @@
 </file>
 
 <file path=word/numbering.xml><?xml version="1.0" encoding="utf-8"?>
-<w:numbering xmlns:wpc="http://schemas.microsoft.com/office/word/2010/wordprocessingCanvas" xmlns:cx="http://schemas.microsoft.com/office/drawing/2014/chartex" xmlns:cx1="http://schemas.microsoft.com/office/drawing/2015/9/8/chartex" xmlns:cx2="http://schemas.microsoft.com/office/drawing/2015/10/21/chartex" xmlns:cx3="http://schemas.microsoft.com/office/drawing/2016/5/9/chartex" xmlns:cx4="http://schemas.microsoft.com/office/drawing/2016/5/10/chartex" xmlns:cx5="http://schemas.microsoft.com/office/drawing/2016/5/11/chartex" xmlns:cx6="http://schemas.microsoft.com/office/drawing/2016/5/12/chartex" xmlns:cx7="http://schemas.microsoft.com/office/drawing/2016/5/13/chartex" xmlns:cx8="http://schemas.microsoft.com/office/drawing/2016/5/14/chartex" xmlns:mc="http://schemas.openxmlformats.org/markup-compatibility/2006" xmlns:aink="http://schemas.microsoft.com/office/drawing/2016/ink" xmlns:am3d="http://schemas.microsoft.com/office/drawing/2017/model3d" xmlns:o="urn:schemas-microsoft-com:office:office" xmlns:r="http://schemas.openxmlformats.org/officeDocument/2006/relationships" xmlns:m="http://schemas.openxmlformats.org/officeDocument/2006/math" xmlns:v="urn:schemas-microsoft-com:vml" xmlns:wp14="http://schemas.microsoft.com/office/word/2010/wordprocessingDrawing" xmlns:wp="http://schemas.openxmlformats.org/drawingml/2006/wordprocessingDrawing" xmlns:w10="urn:schemas-microsoft-com:office:word" xmlns:w="http://schemas.openxmlformats.org/wordprocessingml/2006/main" xmlns:w14="http://schemas.microsoft.com/office/word/2010/wordml" xmlns:w15="http://schemas.microsoft.com/office/word/2012/wordml" xmlns:w16cex="http://schemas.microsoft.com/office/word/2018/wordml/cex" xmlns:w16cid="http://schemas.microsoft.com/office/word/2016/wordml/cid" xmlns:w16="http://schemas.microsoft.com/office/word/2018/wordml" xmlns:w16se="http://schemas.microsoft.com/office/word/2015/wordml/symex" xmlns:wpg="http://schemas.microsoft.com/office/word/2010/wordprocessingGroup" xmlns:wpi="http://schemas.microsoft.com/office/word/2010/wordprocessingInk" xmlns:wne="http://schemas.microsoft.com/office/word/2006/wordml" xmlns:wps="http://schemas.microsoft.com/office/word/2010/wordprocessingShape" mc:Ignorable="w14 w15 w16se w16cid w16 w16cex wp14">
+<w:numbering xmlns:wpc="http://schemas.microsoft.com/office/word/2010/wordprocessingCanvas" xmlns:cx="http://schemas.microsoft.com/office/drawing/2014/chartex" xmlns:cx1="http://schemas.microsoft.com/office/drawing/2015/9/8/chartex" xmlns:cx2="http://schemas.microsoft.com/office/drawing/2015/10/21/chartex" xmlns:cx3="http://schemas.microsoft.com/office/drawing/2016/5/9/chartex" xmlns:cx4="http://schemas.microsoft.com/office/drawing/2016/5/10/chartex" xmlns:cx5="http://schemas.microsoft.com/office/drawing/2016/5/11/chartex" xmlns:cx6="http://schemas.microsoft.com/office/drawing/2016/5/12/chartex" xmlns:cx7="http://schemas.microsoft.com/office/drawing/2016/5/13/chartex" xmlns:cx8="http://schemas.microsoft.com/office/drawing/2016/5/14/chartex" xmlns:mc="http://schemas.openxmlformats.org/markup-compatibility/2006" xmlns:aink="http://schemas.microsoft.com/office/drawing/2016/ink" xmlns:am3d="http://schemas.microsoft.com/office/drawing/2017/model3d" xmlns:o="urn:schemas-microsoft-com:office:office" xmlns:r="http://schemas.openxmlformats.org/officeDocument/2006/relationships" xmlns:m="http://schemas.openxmlformats.org/officeDocument/2006/math" xmlns:v="urn:schemas-microsoft-com:vml" xmlns:wp14="http://schemas.microsoft.com/office/word/2010/wordprocessingDrawing" xmlns:wp="http://schemas.openxmlformats.org/drawingml/2006/wordprocessingDrawing" xmlns:w10="urn:schemas-microsoft-com:office:word" xmlns:w="http://schemas.openxmlformats.org/wordprocessingml/2006/main" xmlns:w14="http://schemas.microsoft.com/office/word/2010/wordml" xmlns:w15="http://schemas.microsoft.com/office/word/2012/wordml" xmlns:w16cid="http://schemas.microsoft.com/office/word/2016/wordml/cid" xmlns:w16se="http://schemas.microsoft.com/office/word/2015/wordml/symex" xmlns:wpg="http://schemas.microsoft.com/office/word/2010/wordprocessingGroup" xmlns:wpi="http://schemas.microsoft.com/office/word/2010/wordprocessingInk" xmlns:wne="http://schemas.microsoft.com/office/word/2006/wordml" xmlns:wps="http://schemas.microsoft.com/office/word/2010/wordprocessingShape" mc:Ignorable="w14 w15 w16se w16cid wp14">
   <w:abstractNum w:abstractNumId="0" w15:restartNumberingAfterBreak="0">
     <w:nsid w:val="FFFFFF89"/>
     <w:multiLevelType w:val="singleLevel"/>
@@ -4781,7 +4823,7 @@
 </file>
 
 <file path=word/styles.xml><?xml version="1.0" encoding="utf-8"?>
-<w:styles xmlns:mc="http://schemas.openxmlformats.org/markup-compatibility/2006" xmlns:r="http://schemas.openxmlformats.org/officeDocument/2006/relationships" xmlns:w="http://schemas.openxmlformats.org/wordprocessingml/2006/main" xmlns:w14="http://schemas.microsoft.com/office/word/2010/wordml" xmlns:w15="http://schemas.microsoft.com/office/word/2012/wordml" xmlns:w16cex="http://schemas.microsoft.com/office/word/2018/wordml/cex" xmlns:w16cid="http://schemas.microsoft.com/office/word/2016/wordml/cid" xmlns:w16="http://schemas.microsoft.com/office/word/2018/wordml" xmlns:w16se="http://schemas.microsoft.com/office/word/2015/wordml/symex" mc:Ignorable="w14 w15 w16se w16cid w16 w16cex">
+<w:styles xmlns:mc="http://schemas.openxmlformats.org/markup-compatibility/2006" xmlns:r="http://schemas.openxmlformats.org/officeDocument/2006/relationships" xmlns:w="http://schemas.openxmlformats.org/wordprocessingml/2006/main" xmlns:w14="http://schemas.microsoft.com/office/word/2010/wordml" xmlns:w15="http://schemas.microsoft.com/office/word/2012/wordml" xmlns:w16cid="http://schemas.microsoft.com/office/word/2016/wordml/cid" xmlns:w16se="http://schemas.microsoft.com/office/word/2015/wordml/symex" mc:Ignorable="w14 w15 w16se w16cid">
   <w:docDefaults>
     <w:rPrDefault>
       <w:rPr>
@@ -4797,7 +4839,7 @@
       </w:pPr>
     </w:pPrDefault>
   </w:docDefaults>
-  <w:latentStyles w:defLockedState="0" w:defUIPriority="99" w:defSemiHidden="0" w:defUnhideWhenUsed="0" w:defQFormat="0" w:count="376">
+  <w:latentStyles w:defLockedState="0" w:defUIPriority="99" w:defSemiHidden="0" w:defUnhideWhenUsed="0" w:defQFormat="0" w:count="377">
     <w:lsdException w:name="Normal" w:uiPriority="0" w:qFormat="1"/>
     <w:lsdException w:name="heading 1" w:uiPriority="9" w:qFormat="1"/>
     <w:lsdException w:name="heading 2" w:semiHidden="1" w:uiPriority="9" w:unhideWhenUsed="1" w:qFormat="1"/>
@@ -4903,7 +4945,6 @@
     <w:lsdException w:name="HTML Sample" w:semiHidden="1" w:unhideWhenUsed="1"/>
     <w:lsdException w:name="HTML Typewriter" w:semiHidden="1" w:unhideWhenUsed="1"/>
     <w:lsdException w:name="HTML Variable" w:semiHidden="1" w:unhideWhenUsed="1"/>
-    <w:lsdException w:name="Normal Table" w:semiHidden="1" w:unhideWhenUsed="1"/>
     <w:lsdException w:name="annotation subject" w:semiHidden="1" w:unhideWhenUsed="1"/>
     <w:lsdException w:name="No List" w:semiHidden="1" w:unhideWhenUsed="1"/>
     <w:lsdException w:name="Outline List 1" w:semiHidden="1" w:unhideWhenUsed="1"/>
@@ -4950,10 +4991,8 @@
     <w:lsdException w:name="Table Subtle 2" w:semiHidden="1" w:unhideWhenUsed="1"/>
     <w:lsdException w:name="Table Web 1" w:semiHidden="1" w:unhideWhenUsed="1"/>
     <w:lsdException w:name="Table Web 2" w:semiHidden="1" w:unhideWhenUsed="1"/>
-    <w:lsdException w:name="Table Web 3" w:semiHidden="1" w:unhideWhenUsed="1"/>
     <w:lsdException w:name="Balloon Text" w:semiHidden="1" w:unhideWhenUsed="1"/>
     <w:lsdException w:name="Table Grid" w:uiPriority="59"/>
-    <w:lsdException w:name="Table Theme" w:semiHidden="1" w:unhideWhenUsed="1"/>
     <w:lsdException w:name="Placeholder Text" w:semiHidden="1"/>
     <w:lsdException w:name="No Spacing" w:uiPriority="1" w:qFormat="1"/>
     <w:lsdException w:name="Light Shading" w:uiPriority="60"/>
@@ -5165,6 +5204,7 @@
     <w:lsdException w:name="Hashtag" w:semiHidden="1" w:unhideWhenUsed="1"/>
     <w:lsdException w:name="Unresolved Mention" w:semiHidden="1" w:unhideWhenUsed="1"/>
     <w:lsdException w:name="Smart Link" w:semiHidden="1" w:unhideWhenUsed="1"/>
+    <w:lsdException w:name="Smart Link Error" w:semiHidden="1" w:unhideWhenUsed="1"/>
   </w:latentStyles>
   <w:style w:type="paragraph" w:default="1" w:styleId="Normal">
     <w:name w:val="Normal"/>
@@ -6444,7 +6484,7 @@
 
 <file path=customXml/item1.xml><?xml version="1.0" encoding="utf-8"?>
 <CoverPageProperties xmlns="http://schemas.microsoft.com/office/2006/coverPageProps">
-  <PublishDate>2020</PublishDate>
+  <PublishDate>2021</PublishDate>
   <Abstract/>
   <CompanyAddress/>
   <CompanyPhone/>
@@ -6454,25 +6494,6 @@
 </file>
 
 <file path=customXml/item2.xml><?xml version="1.0" encoding="utf-8"?>
-<p:properties xmlns:p="http://schemas.microsoft.com/office/2006/metadata/properties" xmlns:xsi="http://www.w3.org/2001/XMLSchema-instance" xmlns:pc="http://schemas.microsoft.com/office/infopath/2007/PartnerControls">
-  <documentManagement/>
-</p:properties>
-</file>
-
-<file path=customXml/item3.xml><?xml version="1.0" encoding="utf-8"?>
-<b:Sources xmlns:b="http://schemas.openxmlformats.org/officeDocument/2006/bibliography" xmlns="http://schemas.openxmlformats.org/officeDocument/2006/bibliography" SelectedStyle="\APASixthEditionOfficeOnline.xsl" StyleName="APA" Version="6"/>
-</file>
-
-<file path=customXml/item4.xml><?xml version="1.0" encoding="utf-8"?>
-<?mso-contentType ?>
-<FormTemplates xmlns="http://schemas.microsoft.com/sharepoint/v3/contenttype/forms">
-  <Display>DocumentLibraryForm</Display>
-  <Edit>DocumentLibraryForm</Edit>
-  <New>DocumentLibraryForm</New>
-</FormTemplates>
-</file>
-
-<file path=customXml/item5.xml><?xml version="1.0" encoding="utf-8"?>
 <ct:contentTypeSchema xmlns:ct="http://schemas.microsoft.com/office/2006/metadata/contentType" xmlns:ma="http://schemas.microsoft.com/office/2006/metadata/properties/metaAttributes" ct:_="" ma:_="" ma:contentTypeName="Document" ma:contentTypeID="0x010100429895E36B2C2C4BA60550F5B0F47359" ma:contentTypeVersion="11" ma:contentTypeDescription="Create a new document." ma:contentTypeScope="" ma:versionID="3e158654059435622501296ff93878ef">
   <xsd:schema xmlns:xsd="http://www.w3.org/2001/XMLSchema" xmlns:xs="http://www.w3.org/2001/XMLSchema" xmlns:p="http://schemas.microsoft.com/office/2006/metadata/properties" xmlns:ns3="0b0070a8-2be8-41c4-9c9a-aa0913a5ed64" xmlns:ns4="83d3b646-3cca-4885-9c14-ce162805d5ee" targetNamespace="http://schemas.microsoft.com/office/2006/metadata/properties" ma:root="true" ma:fieldsID="faadae962ee0ff492ae32c5a1d22704a" ns3:_="" ns4:_="">
     <xsd:import namespace="0b0070a8-2be8-41c4-9c9a-aa0913a5ed64"/>
@@ -6681,6 +6702,25 @@
 </ct:contentTypeSchema>
 </file>
 
+<file path=customXml/item3.xml><?xml version="1.0" encoding="utf-8"?>
+<?mso-contentType ?>
+<FormTemplates xmlns="http://schemas.microsoft.com/sharepoint/v3/contenttype/forms">
+  <Display>DocumentLibraryForm</Display>
+  <Edit>DocumentLibraryForm</Edit>
+  <New>DocumentLibraryForm</New>
+</FormTemplates>
+</file>
+
+<file path=customXml/item4.xml><?xml version="1.0" encoding="utf-8"?>
+<p:properties xmlns:p="http://schemas.microsoft.com/office/2006/metadata/properties" xmlns:xsi="http://www.w3.org/2001/XMLSchema-instance" xmlns:pc="http://schemas.microsoft.com/office/infopath/2007/PartnerControls">
+  <documentManagement/>
+</p:properties>
+</file>
+
+<file path=customXml/item5.xml><?xml version="1.0" encoding="utf-8"?>
+<b:Sources xmlns:b="http://schemas.openxmlformats.org/officeDocument/2006/bibliography" xmlns="http://schemas.openxmlformats.org/officeDocument/2006/bibliography" SelectedStyle="\APASixthEditionOfficeOnline.xsl" StyleName="APA" Version="6"/>
+</file>
+
 <file path=customXml/itemProps1.xml><?xml version="1.0" encoding="utf-8"?>
 <ds:datastoreItem xmlns:ds="http://schemas.openxmlformats.org/officeDocument/2006/customXml" ds:itemID="{55AF091B-3C7A-41E3-B477-F2FDAA23CFDA}">
   <ds:schemaRefs>
@@ -6690,31 +6730,6 @@
 </file>
 
 <file path=customXml/itemProps2.xml><?xml version="1.0" encoding="utf-8"?>
-<ds:datastoreItem xmlns:ds="http://schemas.openxmlformats.org/officeDocument/2006/customXml" ds:itemID="{EF091115-B03B-4797-9FFE-2C6517FF83B4}">
-  <ds:schemaRefs>
-    <ds:schemaRef ds:uri="http://schemas.microsoft.com/office/2006/metadata/properties"/>
-    <ds:schemaRef ds:uri="http://schemas.microsoft.com/office/infopath/2007/PartnerControls"/>
-  </ds:schemaRefs>
-</ds:datastoreItem>
-</file>
-
-<file path=customXml/itemProps3.xml><?xml version="1.0" encoding="utf-8"?>
-<ds:datastoreItem xmlns:ds="http://schemas.openxmlformats.org/officeDocument/2006/customXml" ds:itemID="{D544946A-DFCF-4FC4-BD8E-CAA3D84987EC}">
-  <ds:schemaRefs>
-    <ds:schemaRef ds:uri="http://schemas.openxmlformats.org/officeDocument/2006/bibliography"/>
-  </ds:schemaRefs>
-</ds:datastoreItem>
-</file>
-
-<file path=customXml/itemProps4.xml><?xml version="1.0" encoding="utf-8"?>
-<ds:datastoreItem xmlns:ds="http://schemas.openxmlformats.org/officeDocument/2006/customXml" ds:itemID="{AACB0C88-CFBA-45A1-8F58-006D0FB731FC}">
-  <ds:schemaRefs>
-    <ds:schemaRef ds:uri="http://schemas.microsoft.com/sharepoint/v3/contenttype/forms"/>
-  </ds:schemaRefs>
-</ds:datastoreItem>
-</file>
-
-<file path=customXml/itemProps5.xml><?xml version="1.0" encoding="utf-8"?>
 <ds:datastoreItem xmlns:ds="http://schemas.openxmlformats.org/officeDocument/2006/customXml" ds:itemID="{1C222F3A-8B49-4984-B465-9B75FFD9D76D}">
   <ds:schemaRefs>
     <ds:schemaRef ds:uri="http://schemas.microsoft.com/office/2006/metadata/contentType"/>
@@ -6731,4 +6746,29 @@
     <ds:schemaRef ds:uri="http://schemas.microsoft.com/internal/obd"/>
   </ds:schemaRefs>
 </ds:datastoreItem>
+</file>
+
+<file path=customXml/itemProps3.xml><?xml version="1.0" encoding="utf-8"?>
+<ds:datastoreItem xmlns:ds="http://schemas.openxmlformats.org/officeDocument/2006/customXml" ds:itemID="{AACB0C88-CFBA-45A1-8F58-006D0FB731FC}">
+  <ds:schemaRefs>
+    <ds:schemaRef ds:uri="http://schemas.microsoft.com/sharepoint/v3/contenttype/forms"/>
+  </ds:schemaRefs>
+</ds:datastoreItem>
+</file>
+
+<file path=customXml/itemProps4.xml><?xml version="1.0" encoding="utf-8"?>
+<ds:datastoreItem xmlns:ds="http://schemas.openxmlformats.org/officeDocument/2006/customXml" ds:itemID="{EF091115-B03B-4797-9FFE-2C6517FF83B4}">
+  <ds:schemaRefs>
+    <ds:schemaRef ds:uri="http://schemas.microsoft.com/office/2006/metadata/properties"/>
+    <ds:schemaRef ds:uri="http://schemas.microsoft.com/office/infopath/2007/PartnerControls"/>
+  </ds:schemaRefs>
+</ds:datastoreItem>
+</file>
+
+<file path=customXml/itemProps5.xml><?xml version="1.0" encoding="utf-8"?>
+<ds:datastoreItem xmlns:ds="http://schemas.openxmlformats.org/officeDocument/2006/customXml" ds:itemID="{000FE0A2-6DAB-43EF-8FA1-7417B732BFD8}">
+  <ds:schemaRefs>
+    <ds:schemaRef ds:uri="http://schemas.openxmlformats.org/officeDocument/2006/bibliography"/>
+  </ds:schemaRefs>
+</ds:datastoreItem>
 </file>
</xml_diff>